<commit_message>
Ajout de ma date de naissance
</commit_message>
<xml_diff>
--- a/MonCV.docx
+++ b/MonCV.docx
@@ -4,11 +4,22 @@
   <w:body>
     <w:p>
       <w:r>
-        <w:t>Première version du CV</w:t>
+        <w:t>Deuxième</w:t>
+      </w:r>
+      <w:r>
+        <w:t xml:space="preserve"> version du CV</w:t>
+      </w:r>
+    </w:p>
+    <w:p/>
+    <w:p>
+      <w:r>
+        <w:t>Date de naissance: 21.04.1970</w:t>
       </w:r>
       <w:bookmarkStart w:id="0" w:name="_GoBack"/>
       <w:bookmarkEnd w:id="0"/>
     </w:p>
+    <w:p/>
+    <w:p/>
     <w:sectPr>
       <w:pgSz w:w="11906" w:h="16838"/>
       <w:pgMar w:top="1417" w:right="1417" w:bottom="1417" w:left="1417" w:header="708" w:footer="708" w:gutter="0"/>

</xml_diff>